<commit_message>
feat: reorder yml fields, more docs/type hinting
</commit_message>
<xml_diff>
--- a/example/template_example.docx
+++ b/example/template_example.docx
@@ -1871,10 +1871,12 @@
       </w:r>
     </w:p>
     <w:sectPr>
-      <w:headerReference w:type="default" r:id="rId7"/>
-      <w:footerReference w:type="default" r:id="rId8"/>
-      <w:headerReference w:type="first" r:id="rId9"/>
-      <w:footerReference w:type="first" r:id="rId10"/>
+      <w:headerReference w:type="even" r:id="rId7"/>
+      <w:headerReference w:type="default" r:id="rId8"/>
+      <w:footerReference w:type="even" r:id="rId9"/>
+      <w:footerReference w:type="default" r:id="rId10"/>
+      <w:headerReference w:type="first" r:id="rId11"/>
+      <w:footerReference w:type="first" r:id="rId12"/>
       <w:pgSz w:w="11906" w:h="16838"/>
       <w:pgMar w:top="1440" w:right="1021" w:bottom="1440" w:left="1021" w:header="709" w:footer="709" w:gutter="0"/>
       <w:cols w:space="708"/>
@@ -1914,6 +1916,16 @@
   <w:p>
     <w:pPr>
       <w:pStyle w:val="Footer"/>
+    </w:pPr>
+  </w:p>
+</w:ftr>
+</file>
+
+<file path=word/footer2.xml><?xml version="1.0" encoding="utf-8"?>
+<w:ftr xmlns:wpc="http://schemas.microsoft.com/office/word/2010/wordprocessingCanvas" xmlns:cx="http://schemas.microsoft.com/office/drawing/2014/chartex" xmlns:cx1="http://schemas.microsoft.com/office/drawing/2015/9/8/chartex" xmlns:cx2="http://schemas.microsoft.com/office/drawing/2015/10/21/chartex" xmlns:cx3="http://schemas.microsoft.com/office/drawing/2016/5/9/chartex" xmlns:cx4="http://schemas.microsoft.com/office/drawing/2016/5/10/chartex" xmlns:cx5="http://schemas.microsoft.com/office/drawing/2016/5/11/chartex" xmlns:cx6="http://schemas.microsoft.com/office/drawing/2016/5/12/chartex" xmlns:cx7="http://schemas.microsoft.com/office/drawing/2016/5/13/chartex" xmlns:cx8="http://schemas.microsoft.com/office/drawing/2016/5/14/chartex" xmlns:mc="http://schemas.openxmlformats.org/markup-compatibility/2006" xmlns:aink="http://schemas.microsoft.com/office/drawing/2016/ink" xmlns:am3d="http://schemas.microsoft.com/office/drawing/2017/model3d" xmlns:o="urn:schemas-microsoft-com:office:office" xmlns:oel="http://schemas.microsoft.com/office/2019/extlst" xmlns:r="http://schemas.openxmlformats.org/officeDocument/2006/relationships" xmlns:m="http://schemas.openxmlformats.org/officeDocument/2006/math" xmlns:v="urn:schemas-microsoft-com:vml" xmlns:wp14="http://schemas.microsoft.com/office/word/2010/wordprocessingDrawing" xmlns:wp="http://schemas.openxmlformats.org/drawingml/2006/wordprocessingDrawing" xmlns:w10="urn:schemas-microsoft-com:office:word" xmlns:w="http://schemas.openxmlformats.org/wordprocessingml/2006/main" xmlns:w14="http://schemas.microsoft.com/office/word/2010/wordml" xmlns:w15="http://schemas.microsoft.com/office/word/2012/wordml" xmlns:w16cex="http://schemas.microsoft.com/office/word/2018/wordml/cex" xmlns:w16cid="http://schemas.microsoft.com/office/word/2016/wordml/cid" xmlns:w16="http://schemas.microsoft.com/office/word/2018/wordml" xmlns:w16du="http://schemas.microsoft.com/office/word/2023/wordml/word16du" xmlns:w16sdtdh="http://schemas.microsoft.com/office/word/2020/wordml/sdtdatahash" xmlns:w16se="http://schemas.microsoft.com/office/word/2015/wordml/symex" xmlns:wpg="http://schemas.microsoft.com/office/word/2010/wordprocessingGroup" xmlns:wpi="http://schemas.microsoft.com/office/word/2010/wordprocessingInk" xmlns:wne="http://schemas.microsoft.com/office/word/2006/wordml" xmlns:wps="http://schemas.microsoft.com/office/word/2010/wordprocessingShape" mc:Ignorable="w14 w15 w16se w16cid w16 w16cex w16sdtdh w16du wp14">
+  <w:p>
+    <w:pPr>
+      <w:pStyle w:val="Footer"/>
       <w:ind w:left="720"/>
       <w:jc w:val="right"/>
       <w:rPr>
@@ -2004,7 +2016,7 @@
 </w:ftr>
 </file>
 
-<file path=word/footer2.xml><?xml version="1.0" encoding="utf-8"?>
+<file path=word/footer3.xml><?xml version="1.0" encoding="utf-8"?>
 <w:ftr xmlns:wpc="http://schemas.microsoft.com/office/word/2010/wordprocessingCanvas" xmlns:cx="http://schemas.microsoft.com/office/drawing/2014/chartex" xmlns:cx1="http://schemas.microsoft.com/office/drawing/2015/9/8/chartex" xmlns:cx2="http://schemas.microsoft.com/office/drawing/2015/10/21/chartex" xmlns:cx3="http://schemas.microsoft.com/office/drawing/2016/5/9/chartex" xmlns:cx4="http://schemas.microsoft.com/office/drawing/2016/5/10/chartex" xmlns:cx5="http://schemas.microsoft.com/office/drawing/2016/5/11/chartex" xmlns:cx6="http://schemas.microsoft.com/office/drawing/2016/5/12/chartex" xmlns:cx7="http://schemas.microsoft.com/office/drawing/2016/5/13/chartex" xmlns:cx8="http://schemas.microsoft.com/office/drawing/2016/5/14/chartex" xmlns:mc="http://schemas.openxmlformats.org/markup-compatibility/2006" xmlns:aink="http://schemas.microsoft.com/office/drawing/2016/ink" xmlns:am3d="http://schemas.microsoft.com/office/drawing/2017/model3d" xmlns:o="urn:schemas-microsoft-com:office:office" xmlns:oel="http://schemas.microsoft.com/office/2019/extlst" xmlns:r="http://schemas.openxmlformats.org/officeDocument/2006/relationships" xmlns:m="http://schemas.openxmlformats.org/officeDocument/2006/math" xmlns:v="urn:schemas-microsoft-com:vml" xmlns:wp14="http://schemas.microsoft.com/office/word/2010/wordprocessingDrawing" xmlns:wp="http://schemas.openxmlformats.org/drawingml/2006/wordprocessingDrawing" xmlns:w10="urn:schemas-microsoft-com:office:word" xmlns:w="http://schemas.openxmlformats.org/wordprocessingml/2006/main" xmlns:w14="http://schemas.microsoft.com/office/word/2010/wordml" xmlns:w15="http://schemas.microsoft.com/office/word/2012/wordml" xmlns:w16cex="http://schemas.microsoft.com/office/word/2018/wordml/cex" xmlns:w16cid="http://schemas.microsoft.com/office/word/2016/wordml/cid" xmlns:w16="http://schemas.microsoft.com/office/word/2018/wordml" xmlns:w16du="http://schemas.microsoft.com/office/word/2023/wordml/word16du" xmlns:w16sdtdh="http://schemas.microsoft.com/office/word/2020/wordml/sdtdatahash" xmlns:w16se="http://schemas.microsoft.com/office/word/2015/wordml/symex" xmlns:wpg="http://schemas.microsoft.com/office/word/2010/wordprocessingGroup" xmlns:wpi="http://schemas.microsoft.com/office/word/2010/wordprocessingInk" xmlns:wne="http://schemas.microsoft.com/office/word/2006/wordml" xmlns:wps="http://schemas.microsoft.com/office/word/2010/wordprocessingShape" mc:Ignorable="w14 w15 w16se w16cid w16 w16cex w16sdtdh w16du wp14">
   <w:tbl>
     <w:tblPr>
@@ -2385,6 +2397,16 @@
 
 <file path=word/header1.xml><?xml version="1.0" encoding="utf-8"?>
 <w:hdr xmlns:wpc="http://schemas.microsoft.com/office/word/2010/wordprocessingCanvas" xmlns:cx="http://schemas.microsoft.com/office/drawing/2014/chartex" xmlns:cx1="http://schemas.microsoft.com/office/drawing/2015/9/8/chartex" xmlns:cx2="http://schemas.microsoft.com/office/drawing/2015/10/21/chartex" xmlns:cx3="http://schemas.microsoft.com/office/drawing/2016/5/9/chartex" xmlns:cx4="http://schemas.microsoft.com/office/drawing/2016/5/10/chartex" xmlns:cx5="http://schemas.microsoft.com/office/drawing/2016/5/11/chartex" xmlns:cx6="http://schemas.microsoft.com/office/drawing/2016/5/12/chartex" xmlns:cx7="http://schemas.microsoft.com/office/drawing/2016/5/13/chartex" xmlns:cx8="http://schemas.microsoft.com/office/drawing/2016/5/14/chartex" xmlns:mc="http://schemas.openxmlformats.org/markup-compatibility/2006" xmlns:aink="http://schemas.microsoft.com/office/drawing/2016/ink" xmlns:am3d="http://schemas.microsoft.com/office/drawing/2017/model3d" xmlns:o="urn:schemas-microsoft-com:office:office" xmlns:oel="http://schemas.microsoft.com/office/2019/extlst" xmlns:r="http://schemas.openxmlformats.org/officeDocument/2006/relationships" xmlns:m="http://schemas.openxmlformats.org/officeDocument/2006/math" xmlns:v="urn:schemas-microsoft-com:vml" xmlns:wp14="http://schemas.microsoft.com/office/word/2010/wordprocessingDrawing" xmlns:wp="http://schemas.openxmlformats.org/drawingml/2006/wordprocessingDrawing" xmlns:w10="urn:schemas-microsoft-com:office:word" xmlns:w="http://schemas.openxmlformats.org/wordprocessingml/2006/main" xmlns:w14="http://schemas.microsoft.com/office/word/2010/wordml" xmlns:w15="http://schemas.microsoft.com/office/word/2012/wordml" xmlns:w16cex="http://schemas.microsoft.com/office/word/2018/wordml/cex" xmlns:w16cid="http://schemas.microsoft.com/office/word/2016/wordml/cid" xmlns:w16="http://schemas.microsoft.com/office/word/2018/wordml" xmlns:w16du="http://schemas.microsoft.com/office/word/2023/wordml/word16du" xmlns:w16sdtdh="http://schemas.microsoft.com/office/word/2020/wordml/sdtdatahash" xmlns:w16se="http://schemas.microsoft.com/office/word/2015/wordml/symex" xmlns:wpg="http://schemas.microsoft.com/office/word/2010/wordprocessingGroup" xmlns:wpi="http://schemas.microsoft.com/office/word/2010/wordprocessingInk" xmlns:wne="http://schemas.microsoft.com/office/word/2006/wordml" xmlns:wps="http://schemas.microsoft.com/office/word/2010/wordprocessingShape" mc:Ignorable="w14 w15 w16se w16cid w16 w16cex w16sdtdh w16du wp14">
+  <w:p>
+    <w:pPr>
+      <w:pStyle w:val="Header"/>
+    </w:pPr>
+  </w:p>
+</w:hdr>
+</file>
+
+<file path=word/header2.xml><?xml version="1.0" encoding="utf-8"?>
+<w:hdr xmlns:wpc="http://schemas.microsoft.com/office/word/2010/wordprocessingCanvas" xmlns:cx="http://schemas.microsoft.com/office/drawing/2014/chartex" xmlns:cx1="http://schemas.microsoft.com/office/drawing/2015/9/8/chartex" xmlns:cx2="http://schemas.microsoft.com/office/drawing/2015/10/21/chartex" xmlns:cx3="http://schemas.microsoft.com/office/drawing/2016/5/9/chartex" xmlns:cx4="http://schemas.microsoft.com/office/drawing/2016/5/10/chartex" xmlns:cx5="http://schemas.microsoft.com/office/drawing/2016/5/11/chartex" xmlns:cx6="http://schemas.microsoft.com/office/drawing/2016/5/12/chartex" xmlns:cx7="http://schemas.microsoft.com/office/drawing/2016/5/13/chartex" xmlns:cx8="http://schemas.microsoft.com/office/drawing/2016/5/14/chartex" xmlns:mc="http://schemas.openxmlformats.org/markup-compatibility/2006" xmlns:aink="http://schemas.microsoft.com/office/drawing/2016/ink" xmlns:am3d="http://schemas.microsoft.com/office/drawing/2017/model3d" xmlns:o="urn:schemas-microsoft-com:office:office" xmlns:oel="http://schemas.microsoft.com/office/2019/extlst" xmlns:r="http://schemas.openxmlformats.org/officeDocument/2006/relationships" xmlns:m="http://schemas.openxmlformats.org/officeDocument/2006/math" xmlns:v="urn:schemas-microsoft-com:vml" xmlns:wp14="http://schemas.microsoft.com/office/word/2010/wordprocessingDrawing" xmlns:wp="http://schemas.openxmlformats.org/drawingml/2006/wordprocessingDrawing" xmlns:w10="urn:schemas-microsoft-com:office:word" xmlns:w="http://schemas.openxmlformats.org/wordprocessingml/2006/main" xmlns:w14="http://schemas.microsoft.com/office/word/2010/wordml" xmlns:w15="http://schemas.microsoft.com/office/word/2012/wordml" xmlns:w16cex="http://schemas.microsoft.com/office/word/2018/wordml/cex" xmlns:w16cid="http://schemas.microsoft.com/office/word/2016/wordml/cid" xmlns:w16="http://schemas.microsoft.com/office/word/2018/wordml" xmlns:w16du="http://schemas.microsoft.com/office/word/2023/wordml/word16du" xmlns:w16sdtdh="http://schemas.microsoft.com/office/word/2020/wordml/sdtdatahash" xmlns:w16se="http://schemas.microsoft.com/office/word/2015/wordml/symex" xmlns:wpg="http://schemas.microsoft.com/office/word/2010/wordprocessingGroup" xmlns:wpi="http://schemas.microsoft.com/office/word/2010/wordprocessingInk" xmlns:wne="http://schemas.microsoft.com/office/word/2006/wordml" xmlns:wps="http://schemas.microsoft.com/office/word/2010/wordprocessingShape" mc:Ignorable="w14 w15 w16se w16cid w16 w16cex w16sdtdh w16du wp14">
   <w:tbl>
     <w:tblPr>
       <w:tblW w:w="10060" w:type="dxa"/>
@@ -2477,6 +2499,7 @@
             </w:rPr>
             <w:t xml:space="preserve">{ </w:t>
           </w:r>
+          <w:proofErr w:type="spellStart"/>
           <w:r>
             <w:rPr>
               <w:rFonts w:cs="Arial"/>
@@ -2485,9 +2508,30 @@
               <w:color w:val="000000"/>
               <w:szCs w:val="24"/>
             </w:rPr>
+            <w:t>document</w:t>
+          </w:r>
+          <w:proofErr w:type="gramEnd"/>
+          <w:r>
+            <w:rPr>
+              <w:rFonts w:cs="Arial"/>
+              <w:b/>
+              <w:snapToGrid w:val="0"/>
+              <w:color w:val="000000"/>
+              <w:szCs w:val="24"/>
+            </w:rPr>
+            <w:t>_</w:t>
+          </w:r>
+          <w:r>
+            <w:rPr>
+              <w:rFonts w:cs="Arial"/>
+              <w:b/>
+              <w:snapToGrid w:val="0"/>
+              <w:color w:val="000000"/>
+              <w:szCs w:val="24"/>
+            </w:rPr>
             <w:t>type</w:t>
           </w:r>
-          <w:proofErr w:type="gramEnd"/>
+          <w:proofErr w:type="spellEnd"/>
           <w:r>
             <w:rPr>
               <w:rFonts w:cs="Arial"/>
@@ -3169,7 +3213,7 @@
 </w:hdr>
 </file>
 
-<file path=word/header2.xml><?xml version="1.0" encoding="utf-8"?>
+<file path=word/header3.xml><?xml version="1.0" encoding="utf-8"?>
 <w:hdr xmlns:wpc="http://schemas.microsoft.com/office/word/2010/wordprocessingCanvas" xmlns:cx="http://schemas.microsoft.com/office/drawing/2014/chartex" xmlns:cx1="http://schemas.microsoft.com/office/drawing/2015/9/8/chartex" xmlns:cx2="http://schemas.microsoft.com/office/drawing/2015/10/21/chartex" xmlns:cx3="http://schemas.microsoft.com/office/drawing/2016/5/9/chartex" xmlns:cx4="http://schemas.microsoft.com/office/drawing/2016/5/10/chartex" xmlns:cx5="http://schemas.microsoft.com/office/drawing/2016/5/11/chartex" xmlns:cx6="http://schemas.microsoft.com/office/drawing/2016/5/12/chartex" xmlns:cx7="http://schemas.microsoft.com/office/drawing/2016/5/13/chartex" xmlns:cx8="http://schemas.microsoft.com/office/drawing/2016/5/14/chartex" xmlns:mc="http://schemas.openxmlformats.org/markup-compatibility/2006" xmlns:aink="http://schemas.microsoft.com/office/drawing/2016/ink" xmlns:am3d="http://schemas.microsoft.com/office/drawing/2017/model3d" xmlns:o="urn:schemas-microsoft-com:office:office" xmlns:oel="http://schemas.microsoft.com/office/2019/extlst" xmlns:r="http://schemas.openxmlformats.org/officeDocument/2006/relationships" xmlns:m="http://schemas.openxmlformats.org/officeDocument/2006/math" xmlns:v="urn:schemas-microsoft-com:vml" xmlns:wp14="http://schemas.microsoft.com/office/word/2010/wordprocessingDrawing" xmlns:wp="http://schemas.openxmlformats.org/drawingml/2006/wordprocessingDrawing" xmlns:w10="urn:schemas-microsoft-com:office:word" xmlns:w="http://schemas.openxmlformats.org/wordprocessingml/2006/main" xmlns:w14="http://schemas.microsoft.com/office/word/2010/wordml" xmlns:w15="http://schemas.microsoft.com/office/word/2012/wordml" xmlns:w16cex="http://schemas.microsoft.com/office/word/2018/wordml/cex" xmlns:w16cid="http://schemas.microsoft.com/office/word/2016/wordml/cid" xmlns:w16="http://schemas.microsoft.com/office/word/2018/wordml" xmlns:w16du="http://schemas.microsoft.com/office/word/2023/wordml/word16du" xmlns:w16sdtdh="http://schemas.microsoft.com/office/word/2020/wordml/sdtdatahash" xmlns:w16se="http://schemas.microsoft.com/office/word/2015/wordml/symex" xmlns:wpg="http://schemas.microsoft.com/office/word/2010/wordprocessingGroup" xmlns:wpi="http://schemas.microsoft.com/office/word/2010/wordprocessingInk" xmlns:wne="http://schemas.microsoft.com/office/word/2006/wordml" xmlns:wps="http://schemas.microsoft.com/office/word/2010/wordprocessingShape" mc:Ignorable="w14 w15 w16se w16cid w16 w16cex w16sdtdh w16du wp14">
   <w:tbl>
     <w:tblPr>

</xml_diff>